<commit_message>
Updated POC responsibilities in the workflow and project proposal template
</commit_message>
<xml_diff>
--- a/docs/CLIF_project_proposal_template.docx
+++ b/docs/CLIF_project_proposal_template.docx
@@ -3,12 +3,70 @@
 <w:document xmlns:wpc="http://schemas.microsoft.com/office/word/2010/wordprocessingCanvas" xmlns:cx="http://schemas.microsoft.com/office/drawing/2014/chartex" xmlns:cx1="http://schemas.microsoft.com/office/drawing/2015/9/8/chartex" xmlns:cx2="http://schemas.microsoft.com/office/drawing/2015/10/21/chartex" xmlns:cx3="http://schemas.microsoft.com/office/drawing/2016/5/9/chartex" xmlns:cx4="http://schemas.microsoft.com/office/drawing/2016/5/10/chartex" xmlns:cx5="http://schemas.microsoft.com/office/drawing/2016/5/11/chartex" xmlns:cx6="http://schemas.microsoft.com/office/drawing/2016/5/12/chartex" xmlns:cx7="http://schemas.microsoft.com/office/drawing/2016/5/13/chartex" xmlns:cx8="http://schemas.microsoft.com/office/drawing/2016/5/14/chartex" xmlns:mc="http://schemas.openxmlformats.org/markup-compatibility/2006" xmlns:aink="http://schemas.microsoft.com/office/drawing/2016/ink" xmlns:am3d="http://schemas.microsoft.com/office/drawing/2017/model3d" xmlns:o="urn:schemas-microsoft-com:office:office" xmlns:oel="http://schemas.microsoft.com/office/2019/extlst" xmlns:r="http://schemas.openxmlformats.org/officeDocument/2006/relationships" xmlns:m="http://schemas.openxmlformats.org/officeDocument/2006/math" xmlns:v="urn:schemas-microsoft-com:vml" xmlns:wp14="http://schemas.microsoft.com/office/word/2010/wordprocessingDrawing" xmlns:wp="http://schemas.openxmlformats.org/drawingml/2006/wordprocessingDrawing" xmlns:w10="urn:schemas-microsoft-com:office:word" xmlns:w="http://schemas.openxmlformats.org/wordprocessingml/2006/main" xmlns:w14="http://schemas.microsoft.com/office/word/2010/wordml" xmlns:w15="http://schemas.microsoft.com/office/word/2012/wordml" xmlns:w16cex="http://schemas.microsoft.com/office/word/2018/wordml/cex" xmlns:w16cid="http://schemas.microsoft.com/office/word/2016/wordml/cid" xmlns:w16="http://schemas.microsoft.com/office/word/2018/wordml" xmlns:w16du="http://schemas.microsoft.com/office/word/2023/wordml/word16du" xmlns:w16sdtdh="http://schemas.microsoft.com/office/word/2020/wordml/sdtdatahash" xmlns:w16se="http://schemas.microsoft.com/office/word/2015/wordml/symex" xmlns:wpg="http://schemas.microsoft.com/office/word/2010/wordprocessingGroup" xmlns:wpi="http://schemas.microsoft.com/office/word/2010/wordprocessingInk" xmlns:wne="http://schemas.microsoft.com/office/word/2006/wordml" xmlns:wps="http://schemas.microsoft.com/office/word/2010/wordprocessingShape" mc:Ignorable="w14 w15 w16se w16cid w16 w16cex w16sdtdh w16du wp14">
   <w:body>
     <w:p>
-      <w:r>
+      <w:pPr>
         <w:rPr>
           <w:b/>
           <w:bCs/>
-        </w:rPr>
-        <w:t>Background</w:t>
+          <w:color w:val="FF0000"/>
+          <w:sz w:val="16"/>
+          <w:szCs w:val="16"/>
+        </w:rPr>
+      </w:pPr>
+      <w:r>
+        <w:rPr>
+          <w:b/>
+          <w:bCs/>
+          <w:color w:val="FF0000"/>
+          <w:sz w:val="20"/>
+          <w:szCs w:val="20"/>
+        </w:rPr>
+        <w:t>*</w:t>
+      </w:r>
+      <w:r>
+        <w:rPr>
+          <w:b/>
+          <w:bCs/>
+          <w:color w:val="FF0000"/>
+          <w:sz w:val="20"/>
+          <w:szCs w:val="20"/>
+        </w:rPr>
+        <w:t xml:space="preserve"> </w:t>
+      </w:r>
+      <w:r>
+        <w:rPr>
+          <w:b/>
+          <w:bCs/>
+          <w:color w:val="FF0000"/>
+          <w:sz w:val="16"/>
+          <w:szCs w:val="16"/>
+        </w:rPr>
+        <w:t>- Required Fields</w:t>
+      </w:r>
+    </w:p>
+    <w:p>
+      <w:pPr>
+        <w:rPr>
+          <w:b/>
+          <w:bCs/>
+          <w:color w:val="FF0000"/>
+        </w:rPr>
+      </w:pPr>
+    </w:p>
+    <w:p>
+      <w:r>
+        <w:rPr>
+          <w:b/>
+          <w:bCs/>
+          <w:color w:val="FF0000"/>
+        </w:rPr>
+        <w:t>*</w:t>
+      </w:r>
+      <w:r>
+        <w:rPr>
+          <w:b/>
+          <w:bCs/>
+        </w:rPr>
+        <w:t>Objective</w:t>
       </w:r>
       <w:r>
         <w:rPr>
@@ -41,6 +99,143 @@
           <w:color w:val="4472C4" w:themeColor="accent1"/>
         </w:rPr>
         <w:t>Provide a brief description of the project, relevance, and implementation within the CLIF consortium</w:t>
+      </w:r>
+    </w:p>
+    <w:p>
+      <w:pPr>
+        <w:rPr>
+          <w:i/>
+          <w:iCs/>
+          <w:color w:val="4472C4" w:themeColor="accent1"/>
+        </w:rPr>
+      </w:pPr>
+    </w:p>
+    <w:p>
+      <w:pPr>
+        <w:rPr>
+          <w:rFonts w:ascii="Calibri" w:hAnsi="Calibri" w:cs="Calibri"/>
+          <w:b/>
+          <w:bCs/>
+        </w:rPr>
+      </w:pPr>
+      <w:r>
+        <w:rPr>
+          <w:b/>
+          <w:bCs/>
+          <w:color w:val="FF0000"/>
+        </w:rPr>
+        <w:t>*</w:t>
+      </w:r>
+      <w:r>
+        <w:rPr>
+          <w:rFonts w:ascii="Calibri" w:hAnsi="Calibri" w:cs="Calibri"/>
+          <w:b/>
+          <w:bCs/>
+        </w:rPr>
+        <w:t>Required CLIF Tables and Variables</w:t>
+      </w:r>
+      <w:r>
+        <w:rPr>
+          <w:rFonts w:ascii="Calibri" w:hAnsi="Calibri" w:cs="Calibri"/>
+          <w:b/>
+          <w:bCs/>
+        </w:rPr>
+        <w:t xml:space="preserve">: </w:t>
+      </w:r>
+      <w:r>
+        <w:rPr>
+          <w:rFonts w:ascii="Calibri" w:hAnsi="Calibri" w:cs="Calibri"/>
+          <w:i/>
+          <w:iCs/>
+          <w:color w:val="4472C4" w:themeColor="accent1"/>
+        </w:rPr>
+        <w:t xml:space="preserve">Provide a list of tables and variables from each table required for this project. If any required variables are not present in the CLIF format, please discuss the feasibility of adding </w:t>
+      </w:r>
+      <w:r>
+        <w:rPr>
+          <w:rFonts w:ascii="Calibri" w:hAnsi="Calibri" w:cs="Calibri"/>
+          <w:i/>
+          <w:iCs/>
+          <w:color w:val="4472C4" w:themeColor="accent1"/>
+        </w:rPr>
+        <w:t>them</w:t>
+      </w:r>
+      <w:r>
+        <w:rPr>
+          <w:rFonts w:ascii="Calibri" w:hAnsi="Calibri" w:cs="Calibri"/>
+          <w:i/>
+          <w:iCs/>
+          <w:color w:val="4472C4" w:themeColor="accent1"/>
+        </w:rPr>
+        <w:t xml:space="preserve"> during the CLIF consortium meeting. </w:t>
+      </w:r>
+    </w:p>
+    <w:p>
+      <w:pPr>
+        <w:rPr>
+          <w:i/>
+          <w:iCs/>
+          <w:color w:val="4472C4" w:themeColor="accent1"/>
+        </w:rPr>
+      </w:pPr>
+    </w:p>
+    <w:p>
+      <w:pPr>
+        <w:rPr>
+          <w:i/>
+          <w:iCs/>
+          <w:color w:val="4472C4" w:themeColor="accent1"/>
+        </w:rPr>
+      </w:pPr>
+      <w:r>
+        <w:rPr>
+          <w:b/>
+          <w:bCs/>
+          <w:color w:val="FF0000"/>
+        </w:rPr>
+        <w:t>*</w:t>
+      </w:r>
+      <w:r>
+        <w:rPr>
+          <w:b/>
+          <w:bCs/>
+          <w:color w:val="000000" w:themeColor="text1"/>
+        </w:rPr>
+        <w:t>Timeline</w:t>
+      </w:r>
+      <w:r>
+        <w:rPr>
+          <w:b/>
+          <w:bCs/>
+          <w:color w:val="000000" w:themeColor="text1"/>
+        </w:rPr>
+        <w:t xml:space="preserve">: </w:t>
+      </w:r>
+      <w:r>
+        <w:rPr>
+          <w:i/>
+          <w:iCs/>
+          <w:color w:val="4472C4" w:themeColor="accent1"/>
+        </w:rPr>
+        <w:t xml:space="preserve">Describe the project release date, implementation </w:t>
+      </w:r>
+      <w:proofErr w:type="gramStart"/>
+      <w:r>
+        <w:rPr>
+          <w:i/>
+          <w:iCs/>
+          <w:color w:val="4472C4" w:themeColor="accent1"/>
+        </w:rPr>
+        <w:t>time period</w:t>
+      </w:r>
+      <w:proofErr w:type="gramEnd"/>
+      <w:r>
+        <w:rPr>
+          <w:i/>
+          <w:iCs/>
+          <w:color w:val="4472C4" w:themeColor="accent1"/>
+        </w:rPr>
+        <w:t xml:space="preserve">, and deadline for sharing results. </w:t>
       </w:r>
     </w:p>
     <w:p>
@@ -400,34 +595,7 @@
           <w:iCs/>
           <w:color w:val="4472C4" w:themeColor="accent1"/>
         </w:rPr>
-        <w:t xml:space="preserve">Describe cohort </w:t>
-      </w:r>
-      <w:r>
-        <w:rPr>
-          <w:rFonts w:ascii="Calibri" w:hAnsi="Calibri" w:cs="Calibri"/>
-          <w:i/>
-          <w:iCs/>
-          <w:color w:val="4472C4" w:themeColor="accent1"/>
-        </w:rPr>
-        <w:t>exclusion</w:t>
-      </w:r>
-      <w:r>
-        <w:rPr>
-          <w:rFonts w:ascii="Calibri" w:hAnsi="Calibri" w:cs="Calibri"/>
-          <w:i/>
-          <w:iCs/>
-          <w:color w:val="4472C4" w:themeColor="accent1"/>
-        </w:rPr>
-        <w:t xml:space="preserve"> criteria</w:t>
-      </w:r>
-      <w:r>
-        <w:rPr>
-          <w:rFonts w:ascii="Calibri" w:hAnsi="Calibri" w:cs="Calibri"/>
-          <w:i/>
-          <w:iCs/>
-          <w:color w:val="4472C4" w:themeColor="accent1"/>
-        </w:rPr>
-        <w:t>.</w:t>
+        <w:t>Describe cohort exclusion criteria.</w:t>
       </w:r>
     </w:p>
     <w:p>
@@ -557,48 +725,6 @@
           <w:rFonts w:ascii="Calibri" w:hAnsi="Calibri" w:cs="Calibri"/>
         </w:rPr>
       </w:pPr>
-    </w:p>
-    <w:p>
-      <w:pPr>
-        <w:rPr>
-          <w:rFonts w:ascii="Calibri" w:hAnsi="Calibri" w:cs="Calibri"/>
-          <w:b/>
-          <w:bCs/>
-        </w:rPr>
-      </w:pPr>
-      <w:r>
-        <w:rPr>
-          <w:rFonts w:ascii="Calibri" w:hAnsi="Calibri" w:cs="Calibri"/>
-          <w:b/>
-          <w:bCs/>
-        </w:rPr>
-        <w:t>Required CLIF Tables and Variables</w:t>
-      </w:r>
-      <w:r>
-        <w:rPr>
-          <w:rFonts w:ascii="Calibri" w:hAnsi="Calibri" w:cs="Calibri"/>
-          <w:b/>
-          <w:bCs/>
-        </w:rPr>
-        <w:t>:</w:t>
-      </w:r>
-      <w:r>
-        <w:rPr>
-          <w:rFonts w:ascii="Calibri" w:hAnsi="Calibri" w:cs="Calibri"/>
-          <w:b/>
-          <w:bCs/>
-        </w:rPr>
-        <w:t xml:space="preserve"> </w:t>
-      </w:r>
-      <w:r>
-        <w:rPr>
-          <w:rFonts w:ascii="Calibri" w:hAnsi="Calibri" w:cs="Calibri"/>
-          <w:i/>
-          <w:iCs/>
-          <w:color w:val="4472C4" w:themeColor="accent1"/>
-        </w:rPr>
-        <w:t xml:space="preserve">Provide a list of tables and variables from each table required for this project. If any required variables are not present in the CLIF format, please discuss the feasibility of adding it during the CLIF consortium meeting. </w:t>
-      </w:r>
     </w:p>
     <w:p>
       <w:pPr>

</xml_diff>